<commit_message>
Angular Course - Section 5 - Components and Databinding Deep Dive - Local References
</commit_message>
<xml_diff>
--- a/Udemy_Course_Notes.docx
+++ b/Udemy_Course_Notes.docx
@@ -7,87 +7,1247 @@
         <w:rPr>
           <w:b/>
           <w:bCs/>
-          <w:lang w:val="es-CR"/>
-        </w:rPr>
-      </w:pPr>
-      <w:proofErr w:type="spellStart"/>
+          <w:sz w:val="36"/>
+          <w:szCs w:val="36"/>
+        </w:rPr>
+      </w:pPr>
       <w:r>
         <w:rPr>
           <w:b/>
           <w:bCs/>
-          <w:lang w:val="es-CR"/>
-        </w:rPr>
-        <w:t>Section</w:t>
-      </w:r>
-      <w:proofErr w:type="spellEnd"/>
-      <w:r>
+          <w:sz w:val="36"/>
+          <w:szCs w:val="36"/>
+        </w:rPr>
+        <w:t>Section 5: Components &amp; Databinding Deep Dive</w:t>
+      </w:r>
+    </w:p>
+    <w:p/>
+    <w:p>
+      <w:pPr>
         <w:rPr>
           <w:b/>
           <w:bCs/>
-          <w:lang w:val="es-CR"/>
-        </w:rPr>
-        <w:t xml:space="preserve"> 5: </w:t>
-      </w:r>
-      <w:proofErr w:type="spellStart"/>
+          <w:sz w:val="28"/>
+          <w:szCs w:val="28"/>
+        </w:rPr>
+      </w:pPr>
       <w:r>
         <w:rPr>
           <w:b/>
           <w:bCs/>
-          <w:lang w:val="es-CR"/>
-        </w:rPr>
-        <w:t>Components</w:t>
-      </w:r>
-      <w:proofErr w:type="spellEnd"/>
-      <w:r>
+          <w:sz w:val="28"/>
+          <w:szCs w:val="28"/>
+        </w:rPr>
+        <w:t>Local References:</w:t>
+      </w:r>
+    </w:p>
+    <w:p>
+      <w:r>
+        <w:t>Example of how to use it:</w:t>
+      </w:r>
+    </w:p>
+    <w:p>
+      <w:r>
+        <w:t>…</w:t>
+      </w:r>
+    </w:p>
+    <w:p>
+      <w:pPr>
+        <w:shd w:val="clear" w:color="auto" w:fill="1E1E1E"/>
+        <w:spacing w:after="0" w:line="285" w:lineRule="atLeast"/>
+        <w:rPr>
+          <w:rFonts w:ascii="Consolas" w:eastAsia="Times New Roman" w:hAnsi="Consolas" w:cs="Times New Roman"/>
+          <w:color w:val="D4D4D4"/>
+          <w:sz w:val="21"/>
+          <w:szCs w:val="21"/>
+        </w:rPr>
+      </w:pPr>
+      <w:r>
+        <w:rPr>
+          <w:rFonts w:ascii="Consolas" w:eastAsia="Times New Roman" w:hAnsi="Consolas" w:cs="Times New Roman"/>
+          <w:color w:val="808080"/>
+          <w:sz w:val="21"/>
+          <w:szCs w:val="21"/>
+        </w:rPr>
+        <w:t>&lt;</w:t>
+      </w:r>
+      <w:r>
+        <w:rPr>
+          <w:rFonts w:ascii="Consolas" w:eastAsia="Times New Roman" w:hAnsi="Consolas" w:cs="Times New Roman"/>
+          <w:color w:val="569CD6"/>
+          <w:sz w:val="21"/>
+          <w:szCs w:val="21"/>
+        </w:rPr>
+        <w:t>input</w:t>
+      </w:r>
+      <w:r>
+        <w:rPr>
+          <w:rFonts w:ascii="Consolas" w:eastAsia="Times New Roman" w:hAnsi="Consolas" w:cs="Times New Roman"/>
+          <w:color w:val="D4D4D4"/>
+          <w:sz w:val="21"/>
+          <w:szCs w:val="21"/>
+        </w:rPr>
+        <w:t> </w:t>
+      </w:r>
+    </w:p>
+    <w:p>
+      <w:pPr>
+        <w:shd w:val="clear" w:color="auto" w:fill="1E1E1E"/>
+        <w:spacing w:after="0" w:line="285" w:lineRule="atLeast"/>
+        <w:rPr>
+          <w:rFonts w:ascii="Consolas" w:eastAsia="Times New Roman" w:hAnsi="Consolas" w:cs="Times New Roman"/>
+          <w:color w:val="D4D4D4"/>
+          <w:sz w:val="21"/>
+          <w:szCs w:val="21"/>
+        </w:rPr>
+      </w:pPr>
+      <w:r>
+        <w:rPr>
+          <w:rFonts w:ascii="Consolas" w:eastAsia="Times New Roman" w:hAnsi="Consolas" w:cs="Times New Roman"/>
+          <w:color w:val="D4D4D4"/>
+          <w:sz w:val="21"/>
+          <w:szCs w:val="21"/>
+        </w:rPr>
+        <w:t>      </w:t>
+      </w:r>
+      <w:r>
+        <w:rPr>
+          <w:rFonts w:ascii="Consolas" w:eastAsia="Times New Roman" w:hAnsi="Consolas" w:cs="Times New Roman"/>
+          <w:color w:val="9CDCFE"/>
+          <w:sz w:val="21"/>
+          <w:szCs w:val="21"/>
+        </w:rPr>
+        <w:t>type</w:t>
+      </w:r>
+      <w:r>
+        <w:rPr>
+          <w:rFonts w:ascii="Consolas" w:eastAsia="Times New Roman" w:hAnsi="Consolas" w:cs="Times New Roman"/>
+          <w:color w:val="D4D4D4"/>
+          <w:sz w:val="21"/>
+          <w:szCs w:val="21"/>
+        </w:rPr>
+        <w:t>=</w:t>
+      </w:r>
+      <w:r>
+        <w:rPr>
+          <w:rFonts w:ascii="Consolas" w:eastAsia="Times New Roman" w:hAnsi="Consolas" w:cs="Times New Roman"/>
+          <w:color w:val="CE9178"/>
+          <w:sz w:val="21"/>
+          <w:szCs w:val="21"/>
+        </w:rPr>
+        <w:t>"text"</w:t>
+      </w:r>
+      <w:r>
+        <w:rPr>
+          <w:rFonts w:ascii="Consolas" w:eastAsia="Times New Roman" w:hAnsi="Consolas" w:cs="Times New Roman"/>
+          <w:color w:val="D4D4D4"/>
+          <w:sz w:val="21"/>
+          <w:szCs w:val="21"/>
+        </w:rPr>
+        <w:t> </w:t>
+      </w:r>
+    </w:p>
+    <w:p>
+      <w:pPr>
+        <w:shd w:val="clear" w:color="auto" w:fill="1E1E1E"/>
+        <w:spacing w:after="0" w:line="285" w:lineRule="atLeast"/>
+        <w:rPr>
+          <w:rFonts w:ascii="Consolas" w:eastAsia="Times New Roman" w:hAnsi="Consolas" w:cs="Times New Roman"/>
+          <w:color w:val="D4D4D4"/>
+          <w:sz w:val="21"/>
+          <w:szCs w:val="21"/>
+        </w:rPr>
+      </w:pPr>
+      <w:r>
+        <w:rPr>
+          <w:rFonts w:ascii="Consolas" w:eastAsia="Times New Roman" w:hAnsi="Consolas" w:cs="Times New Roman"/>
+          <w:color w:val="D4D4D4"/>
+          <w:sz w:val="21"/>
+          <w:szCs w:val="21"/>
+        </w:rPr>
+        <w:t>      </w:t>
+      </w:r>
+      <w:r>
+        <w:rPr>
+          <w:rFonts w:ascii="Consolas" w:eastAsia="Times New Roman" w:hAnsi="Consolas" w:cs="Times New Roman"/>
+          <w:color w:val="9CDCFE"/>
+          <w:sz w:val="21"/>
+          <w:szCs w:val="21"/>
+        </w:rPr>
+        <w:t>class</w:t>
+      </w:r>
+      <w:r>
+        <w:rPr>
+          <w:rFonts w:ascii="Consolas" w:eastAsia="Times New Roman" w:hAnsi="Consolas" w:cs="Times New Roman"/>
+          <w:color w:val="D4D4D4"/>
+          <w:sz w:val="21"/>
+          <w:szCs w:val="21"/>
+        </w:rPr>
+        <w:t>=</w:t>
+      </w:r>
+      <w:r>
+        <w:rPr>
+          <w:rFonts w:ascii="Consolas" w:eastAsia="Times New Roman" w:hAnsi="Consolas" w:cs="Times New Roman"/>
+          <w:color w:val="CE9178"/>
+          <w:sz w:val="21"/>
+          <w:szCs w:val="21"/>
+        </w:rPr>
+        <w:t>"form-control"</w:t>
+      </w:r>
+      <w:r>
+        <w:rPr>
+          <w:rFonts w:ascii="Consolas" w:eastAsia="Times New Roman" w:hAnsi="Consolas" w:cs="Times New Roman"/>
+          <w:color w:val="D4D4D4"/>
+          <w:sz w:val="21"/>
+          <w:szCs w:val="21"/>
+        </w:rPr>
+        <w:t> </w:t>
+      </w:r>
+    </w:p>
+    <w:p>
+      <w:pPr>
+        <w:shd w:val="clear" w:color="auto" w:fill="1E1E1E"/>
+        <w:spacing w:after="0" w:line="285" w:lineRule="atLeast"/>
+        <w:rPr>
+          <w:rFonts w:ascii="Consolas" w:eastAsia="Times New Roman" w:hAnsi="Consolas" w:cs="Times New Roman"/>
+          <w:color w:val="D4D4D4"/>
+          <w:sz w:val="21"/>
+          <w:szCs w:val="21"/>
+        </w:rPr>
+      </w:pPr>
+      <w:r>
+        <w:rPr>
+          <w:rFonts w:ascii="Consolas" w:eastAsia="Times New Roman" w:hAnsi="Consolas" w:cs="Times New Roman"/>
+          <w:color w:val="D4D4D4"/>
+          <w:sz w:val="21"/>
+          <w:szCs w:val="21"/>
+        </w:rPr>
+        <w:t>      </w:t>
+      </w:r>
+      <w:r>
+        <w:rPr>
+          <w:rFonts w:ascii="Consolas" w:eastAsia="Times New Roman" w:hAnsi="Consolas" w:cs="Times New Roman"/>
+          <w:color w:val="9CDCFE"/>
+          <w:sz w:val="21"/>
+          <w:szCs w:val="21"/>
+          <w:highlight w:val="yellow"/>
+        </w:rPr>
+        <w:t>#serverNameInput</w:t>
+      </w:r>
+      <w:r>
+        <w:rPr>
+          <w:rFonts w:ascii="Consolas" w:eastAsia="Times New Roman" w:hAnsi="Consolas" w:cs="Times New Roman"/>
+          <w:color w:val="808080"/>
+          <w:sz w:val="21"/>
+          <w:szCs w:val="21"/>
+        </w:rPr>
+        <w:t>&gt;</w:t>
+      </w:r>
+      <w:r>
+        <w:rPr>
+          <w:rFonts w:ascii="Consolas" w:eastAsia="Times New Roman" w:hAnsi="Consolas" w:cs="Times New Roman"/>
+          <w:color w:val="D4D4D4"/>
+          <w:sz w:val="21"/>
+          <w:szCs w:val="21"/>
+        </w:rPr>
+        <w:t> </w:t>
+      </w:r>
+      <w:r>
+        <w:rPr>
+          <w:rFonts w:ascii="Consolas" w:eastAsia="Times New Roman" w:hAnsi="Consolas" w:cs="Times New Roman"/>
+          <w:color w:val="6A9955"/>
+          <w:sz w:val="21"/>
+          <w:szCs w:val="21"/>
+        </w:rPr>
+        <w:t>&lt;!--Local reference example--&gt;</w:t>
+      </w:r>
+    </w:p>
+    <w:p>
+      <w:r>
+        <w:t>…</w:t>
+      </w:r>
+    </w:p>
+    <w:p>
+      <w:r>
+        <w:t>Send local reference to typescript:</w:t>
+      </w:r>
+    </w:p>
+    <w:p>
+      <w:pPr>
+        <w:shd w:val="clear" w:color="auto" w:fill="1E1E1E"/>
+        <w:spacing w:after="0" w:line="285" w:lineRule="atLeast"/>
+        <w:rPr>
+          <w:rFonts w:ascii="Consolas" w:eastAsia="Times New Roman" w:hAnsi="Consolas" w:cs="Times New Roman"/>
+          <w:color w:val="D4D4D4"/>
+          <w:sz w:val="21"/>
+          <w:szCs w:val="21"/>
+        </w:rPr>
+      </w:pPr>
+      <w:r>
+        <w:rPr>
+          <w:rFonts w:ascii="Consolas" w:eastAsia="Times New Roman" w:hAnsi="Consolas" w:cs="Times New Roman"/>
+          <w:color w:val="D4D4D4"/>
+          <w:sz w:val="21"/>
+          <w:szCs w:val="21"/>
+        </w:rPr>
+        <w:t>    </w:t>
+      </w:r>
+      <w:r>
+        <w:rPr>
+          <w:rFonts w:ascii="Consolas" w:eastAsia="Times New Roman" w:hAnsi="Consolas" w:cs="Times New Roman"/>
+          <w:color w:val="808080"/>
+          <w:sz w:val="21"/>
+          <w:szCs w:val="21"/>
+        </w:rPr>
+        <w:t>&lt;</w:t>
+      </w:r>
+      <w:r>
+        <w:rPr>
+          <w:rFonts w:ascii="Consolas" w:eastAsia="Times New Roman" w:hAnsi="Consolas" w:cs="Times New Roman"/>
+          <w:color w:val="569CD6"/>
+          <w:sz w:val="21"/>
+          <w:szCs w:val="21"/>
+        </w:rPr>
+        <w:t>button</w:t>
+      </w:r>
+    </w:p>
+    <w:p>
+      <w:pPr>
+        <w:shd w:val="clear" w:color="auto" w:fill="1E1E1E"/>
+        <w:spacing w:after="0" w:line="285" w:lineRule="atLeast"/>
+        <w:rPr>
+          <w:rFonts w:ascii="Consolas" w:eastAsia="Times New Roman" w:hAnsi="Consolas" w:cs="Times New Roman"/>
+          <w:color w:val="D4D4D4"/>
+          <w:sz w:val="21"/>
+          <w:szCs w:val="21"/>
+        </w:rPr>
+      </w:pPr>
+      <w:r>
+        <w:rPr>
+          <w:rFonts w:ascii="Consolas" w:eastAsia="Times New Roman" w:hAnsi="Consolas" w:cs="Times New Roman"/>
+          <w:color w:val="D4D4D4"/>
+          <w:sz w:val="21"/>
+          <w:szCs w:val="21"/>
+        </w:rPr>
+        <w:t>      </w:t>
+      </w:r>
+      <w:r>
+        <w:rPr>
+          <w:rFonts w:ascii="Consolas" w:eastAsia="Times New Roman" w:hAnsi="Consolas" w:cs="Times New Roman"/>
+          <w:color w:val="9CDCFE"/>
+          <w:sz w:val="21"/>
+          <w:szCs w:val="21"/>
+        </w:rPr>
+        <w:t>class</w:t>
+      </w:r>
+      <w:r>
+        <w:rPr>
+          <w:rFonts w:ascii="Consolas" w:eastAsia="Times New Roman" w:hAnsi="Consolas" w:cs="Times New Roman"/>
+          <w:color w:val="D4D4D4"/>
+          <w:sz w:val="21"/>
+          <w:szCs w:val="21"/>
+        </w:rPr>
+        <w:t>=</w:t>
+      </w:r>
+      <w:r>
+        <w:rPr>
+          <w:rFonts w:ascii="Consolas" w:eastAsia="Times New Roman" w:hAnsi="Consolas" w:cs="Times New Roman"/>
+          <w:color w:val="CE9178"/>
+          <w:sz w:val="21"/>
+          <w:szCs w:val="21"/>
+        </w:rPr>
+        <w:t>"btn btn-primary"</w:t>
+      </w:r>
+    </w:p>
+    <w:p>
+      <w:pPr>
+        <w:shd w:val="clear" w:color="auto" w:fill="1E1E1E"/>
+        <w:spacing w:after="0" w:line="285" w:lineRule="atLeast"/>
+        <w:rPr>
+          <w:rFonts w:ascii="Consolas" w:eastAsia="Times New Roman" w:hAnsi="Consolas" w:cs="Times New Roman"/>
+          <w:color w:val="D4D4D4"/>
+          <w:sz w:val="21"/>
+          <w:szCs w:val="21"/>
+        </w:rPr>
+      </w:pPr>
+      <w:r>
+        <w:rPr>
+          <w:rFonts w:ascii="Consolas" w:eastAsia="Times New Roman" w:hAnsi="Consolas" w:cs="Times New Roman"/>
+          <w:color w:val="D4D4D4"/>
+          <w:sz w:val="21"/>
+          <w:szCs w:val="21"/>
+        </w:rPr>
+        <w:t>      </w:t>
+      </w:r>
+      <w:r>
+        <w:rPr>
+          <w:rFonts w:ascii="Consolas" w:eastAsia="Times New Roman" w:hAnsi="Consolas" w:cs="Times New Roman"/>
+          <w:color w:val="9CDCFE"/>
+          <w:sz w:val="21"/>
+          <w:szCs w:val="21"/>
+        </w:rPr>
+        <w:t>(click)</w:t>
+      </w:r>
+      <w:r>
+        <w:rPr>
+          <w:rFonts w:ascii="Consolas" w:eastAsia="Times New Roman" w:hAnsi="Consolas" w:cs="Times New Roman"/>
+          <w:color w:val="D4D4D4"/>
+          <w:sz w:val="21"/>
+          <w:szCs w:val="21"/>
+        </w:rPr>
+        <w:t>=</w:t>
+      </w:r>
+      <w:r>
+        <w:rPr>
+          <w:rFonts w:ascii="Consolas" w:eastAsia="Times New Roman" w:hAnsi="Consolas" w:cs="Times New Roman"/>
+          <w:color w:val="CE9178"/>
+          <w:sz w:val="21"/>
+          <w:szCs w:val="21"/>
+        </w:rPr>
+        <w:t>"onAddServer(</w:t>
+      </w:r>
+      <w:r>
+        <w:rPr>
+          <w:rFonts w:ascii="Consolas" w:eastAsia="Times New Roman" w:hAnsi="Consolas" w:cs="Times New Roman"/>
+          <w:color w:val="CE9178"/>
+          <w:sz w:val="21"/>
+          <w:szCs w:val="21"/>
+          <w:highlight w:val="yellow"/>
+        </w:rPr>
+        <w:t>serverNameInput</w:t>
+      </w:r>
+      <w:r>
+        <w:rPr>
+          <w:rFonts w:ascii="Consolas" w:eastAsia="Times New Roman" w:hAnsi="Consolas" w:cs="Times New Roman"/>
+          <w:color w:val="CE9178"/>
+          <w:sz w:val="21"/>
+          <w:szCs w:val="21"/>
+        </w:rPr>
+        <w:t>)"</w:t>
+      </w:r>
+      <w:r>
+        <w:rPr>
+          <w:rFonts w:ascii="Consolas" w:eastAsia="Times New Roman" w:hAnsi="Consolas" w:cs="Times New Roman"/>
+          <w:color w:val="808080"/>
+          <w:sz w:val="21"/>
+          <w:szCs w:val="21"/>
+        </w:rPr>
+        <w:t>&gt;</w:t>
+      </w:r>
+      <w:r>
+        <w:rPr>
+          <w:rFonts w:ascii="Consolas" w:eastAsia="Times New Roman" w:hAnsi="Consolas" w:cs="Times New Roman"/>
+          <w:color w:val="D4D4D4"/>
+          <w:sz w:val="21"/>
+          <w:szCs w:val="21"/>
+        </w:rPr>
+        <w:t>Add Server</w:t>
+      </w:r>
+      <w:r>
+        <w:rPr>
+          <w:rFonts w:ascii="Consolas" w:eastAsia="Times New Roman" w:hAnsi="Consolas" w:cs="Times New Roman"/>
+          <w:color w:val="808080"/>
+          <w:sz w:val="21"/>
+          <w:szCs w:val="21"/>
+        </w:rPr>
+        <w:t>&lt;/</w:t>
+      </w:r>
+      <w:r>
+        <w:rPr>
+          <w:rFonts w:ascii="Consolas" w:eastAsia="Times New Roman" w:hAnsi="Consolas" w:cs="Times New Roman"/>
+          <w:color w:val="569CD6"/>
+          <w:sz w:val="21"/>
+          <w:szCs w:val="21"/>
+        </w:rPr>
+        <w:t>button</w:t>
+      </w:r>
+      <w:r>
+        <w:rPr>
+          <w:rFonts w:ascii="Consolas" w:eastAsia="Times New Roman" w:hAnsi="Consolas" w:cs="Times New Roman"/>
+          <w:color w:val="808080"/>
+          <w:sz w:val="21"/>
+          <w:szCs w:val="21"/>
+        </w:rPr>
+        <w:t>&gt;</w:t>
+      </w:r>
+      <w:r>
+        <w:rPr>
+          <w:rFonts w:ascii="Consolas" w:eastAsia="Times New Roman" w:hAnsi="Consolas" w:cs="Times New Roman"/>
+          <w:color w:val="D4D4D4"/>
+          <w:sz w:val="21"/>
+          <w:szCs w:val="21"/>
+        </w:rPr>
+        <w:t> </w:t>
+      </w:r>
+      <w:r>
+        <w:rPr>
+          <w:rFonts w:ascii="Consolas" w:eastAsia="Times New Roman" w:hAnsi="Consolas" w:cs="Times New Roman"/>
+          <w:color w:val="6A9955"/>
+          <w:sz w:val="21"/>
+          <w:szCs w:val="21"/>
+        </w:rPr>
+        <w:t>&lt;!--Using the Local reference example--&gt;</w:t>
+      </w:r>
+    </w:p>
+    <w:p/>
+    <w:p>
+      <w:r>
+        <w:t>Use local reference in typescript:</w:t>
+      </w:r>
+    </w:p>
+    <w:p>
+      <w:pPr>
+        <w:shd w:val="clear" w:color="auto" w:fill="1E1E1E"/>
+        <w:spacing w:after="0" w:line="285" w:lineRule="atLeast"/>
+        <w:rPr>
+          <w:rFonts w:ascii="Consolas" w:eastAsia="Times New Roman" w:hAnsi="Consolas" w:cs="Times New Roman"/>
+          <w:color w:val="D4D4D4"/>
+          <w:sz w:val="21"/>
+          <w:szCs w:val="21"/>
+        </w:rPr>
+      </w:pPr>
+      <w:r>
+        <w:rPr>
+          <w:rFonts w:ascii="Consolas" w:eastAsia="Times New Roman" w:hAnsi="Consolas" w:cs="Times New Roman"/>
+          <w:color w:val="D4D4D4"/>
+          <w:sz w:val="21"/>
+          <w:szCs w:val="21"/>
+        </w:rPr>
+        <w:t>  </w:t>
+      </w:r>
+      <w:r>
+        <w:rPr>
+          <w:rFonts w:ascii="Consolas" w:eastAsia="Times New Roman" w:hAnsi="Consolas" w:cs="Times New Roman"/>
+          <w:color w:val="DCDCAA"/>
+          <w:sz w:val="21"/>
+          <w:szCs w:val="21"/>
+        </w:rPr>
+        <w:t>onAddServer</w:t>
+      </w:r>
+      <w:r>
+        <w:rPr>
+          <w:rFonts w:ascii="Consolas" w:eastAsia="Times New Roman" w:hAnsi="Consolas" w:cs="Times New Roman"/>
+          <w:color w:val="D4D4D4"/>
+          <w:sz w:val="21"/>
+          <w:szCs w:val="21"/>
+        </w:rPr>
+        <w:t>(</w:t>
+      </w:r>
+      <w:r>
+        <w:rPr>
+          <w:rFonts w:ascii="Consolas" w:eastAsia="Times New Roman" w:hAnsi="Consolas" w:cs="Times New Roman"/>
+          <w:color w:val="9CDCFE"/>
+          <w:sz w:val="21"/>
+          <w:szCs w:val="21"/>
+        </w:rPr>
+        <w:t>nameInput</w:t>
+      </w:r>
+      <w:r>
+        <w:rPr>
+          <w:rFonts w:ascii="Consolas" w:eastAsia="Times New Roman" w:hAnsi="Consolas" w:cs="Times New Roman"/>
+          <w:color w:val="D4D4D4"/>
+          <w:sz w:val="21"/>
+          <w:szCs w:val="21"/>
+        </w:rPr>
+        <w:t>: </w:t>
+      </w:r>
+      <w:r>
+        <w:rPr>
+          <w:rFonts w:ascii="Consolas" w:eastAsia="Times New Roman" w:hAnsi="Consolas" w:cs="Times New Roman"/>
+          <w:color w:val="4EC9B0"/>
+          <w:sz w:val="21"/>
+          <w:szCs w:val="21"/>
+        </w:rPr>
+        <w:t>HTMLInputElement</w:t>
+      </w:r>
+      <w:r>
+        <w:rPr>
+          <w:rFonts w:ascii="Consolas" w:eastAsia="Times New Roman" w:hAnsi="Consolas" w:cs="Times New Roman"/>
+          <w:color w:val="D4D4D4"/>
+          <w:sz w:val="21"/>
+          <w:szCs w:val="21"/>
+        </w:rPr>
+        <w:t>) {</w:t>
+      </w:r>
+    </w:p>
+    <w:p>
+      <w:pPr>
+        <w:shd w:val="clear" w:color="auto" w:fill="1E1E1E"/>
+        <w:spacing w:after="0" w:line="285" w:lineRule="atLeast"/>
+        <w:rPr>
+          <w:rFonts w:ascii="Consolas" w:eastAsia="Times New Roman" w:hAnsi="Consolas" w:cs="Times New Roman"/>
+          <w:color w:val="6A9955"/>
+          <w:sz w:val="21"/>
+          <w:szCs w:val="21"/>
+        </w:rPr>
+      </w:pPr>
+      <w:r>
+        <w:rPr>
+          <w:rFonts w:ascii="Consolas" w:eastAsia="Times New Roman" w:hAnsi="Consolas" w:cs="Times New Roman"/>
+          <w:color w:val="D4D4D4"/>
+          <w:sz w:val="21"/>
+          <w:szCs w:val="21"/>
+        </w:rPr>
+        <w:t>    </w:t>
+      </w:r>
+      <w:r>
+        <w:rPr>
+          <w:rFonts w:ascii="Consolas" w:eastAsia="Times New Roman" w:hAnsi="Consolas" w:cs="Times New Roman"/>
+          <w:color w:val="9CDCFE"/>
+          <w:sz w:val="21"/>
+          <w:szCs w:val="21"/>
+        </w:rPr>
+        <w:t>console</w:t>
+      </w:r>
+      <w:r>
+        <w:rPr>
+          <w:rFonts w:ascii="Consolas" w:eastAsia="Times New Roman" w:hAnsi="Consolas" w:cs="Times New Roman"/>
+          <w:color w:val="D4D4D4"/>
+          <w:sz w:val="21"/>
+          <w:szCs w:val="21"/>
+        </w:rPr>
+        <w:t>.</w:t>
+      </w:r>
+      <w:r>
+        <w:rPr>
+          <w:rFonts w:ascii="Consolas" w:eastAsia="Times New Roman" w:hAnsi="Consolas" w:cs="Times New Roman"/>
+          <w:color w:val="DCDCAA"/>
+          <w:sz w:val="21"/>
+          <w:szCs w:val="21"/>
+        </w:rPr>
+        <w:t>log</w:t>
+      </w:r>
+      <w:r>
+        <w:rPr>
+          <w:rFonts w:ascii="Consolas" w:eastAsia="Times New Roman" w:hAnsi="Consolas" w:cs="Times New Roman"/>
+          <w:color w:val="D4D4D4"/>
+          <w:sz w:val="21"/>
+          <w:szCs w:val="21"/>
+        </w:rPr>
+        <w:t>(</w:t>
+      </w:r>
+      <w:r>
+        <w:rPr>
+          <w:rFonts w:ascii="Consolas" w:eastAsia="Times New Roman" w:hAnsi="Consolas" w:cs="Times New Roman"/>
+          <w:color w:val="9CDCFE"/>
+          <w:sz w:val="21"/>
+          <w:szCs w:val="21"/>
+          <w:highlight w:val="yellow"/>
+        </w:rPr>
+        <w:t>nameInput</w:t>
+      </w:r>
+      <w:r>
+        <w:rPr>
+          <w:rFonts w:ascii="Consolas" w:eastAsia="Times New Roman" w:hAnsi="Consolas" w:cs="Times New Roman"/>
+          <w:color w:val="D4D4D4"/>
+          <w:sz w:val="21"/>
+          <w:szCs w:val="21"/>
+          <w:highlight w:val="yellow"/>
+        </w:rPr>
+        <w:t>.</w:t>
+      </w:r>
+      <w:r>
+        <w:rPr>
+          <w:rFonts w:ascii="Consolas" w:eastAsia="Times New Roman" w:hAnsi="Consolas" w:cs="Times New Roman"/>
+          <w:color w:val="9CDCFE"/>
+          <w:sz w:val="21"/>
+          <w:szCs w:val="21"/>
+          <w:highlight w:val="yellow"/>
+        </w:rPr>
+        <w:t>value</w:t>
+      </w:r>
+      <w:r>
+        <w:rPr>
+          <w:rFonts w:ascii="Consolas" w:eastAsia="Times New Roman" w:hAnsi="Consolas" w:cs="Times New Roman"/>
+          <w:color w:val="D4D4D4"/>
+          <w:sz w:val="21"/>
+          <w:szCs w:val="21"/>
+        </w:rPr>
+        <w:t>);</w:t>
+      </w:r>
+    </w:p>
+    <w:p>
+      <w:pPr>
+        <w:shd w:val="clear" w:color="auto" w:fill="1E1E1E"/>
+        <w:spacing w:after="0" w:line="285" w:lineRule="atLeast"/>
+        <w:rPr>
+          <w:rFonts w:ascii="Consolas" w:eastAsia="Times New Roman" w:hAnsi="Consolas" w:cs="Times New Roman"/>
+          <w:color w:val="D4D4D4"/>
+          <w:sz w:val="21"/>
+          <w:szCs w:val="21"/>
+        </w:rPr>
+      </w:pPr>
+      <w:r>
+        <w:rPr>
+          <w:rFonts w:ascii="Consolas" w:eastAsia="Times New Roman" w:hAnsi="Consolas" w:cs="Times New Roman"/>
+          <w:color w:val="6A9955"/>
+          <w:sz w:val="21"/>
+          <w:szCs w:val="21"/>
+        </w:rPr>
+        <w:tab/>
+        <w:t>}</w:t>
+      </w:r>
+    </w:p>
+    <w:p/>
+    <w:p>
+      <w:pPr>
         <w:rPr>
           <w:b/>
           <w:bCs/>
-          <w:lang w:val="es-CR"/>
-        </w:rPr>
-        <w:t xml:space="preserve"> &amp; </w:t>
-      </w:r>
-      <w:proofErr w:type="spellStart"/>
+          <w:sz w:val="28"/>
+          <w:szCs w:val="28"/>
+        </w:rPr>
+      </w:pPr>
       <w:r>
         <w:rPr>
           <w:b/>
           <w:bCs/>
-          <w:lang w:val="es-CR"/>
-        </w:rPr>
-        <w:t>Databinding</w:t>
-      </w:r>
-      <w:proofErr w:type="spellEnd"/>
-      <w:r>
-        <w:rPr>
-          <w:b/>
-          <w:bCs/>
-          <w:lang w:val="es-CR"/>
-        </w:rPr>
-        <w:t xml:space="preserve"> Deep </w:t>
-      </w:r>
-      <w:proofErr w:type="spellStart"/>
-      <w:r>
-        <w:rPr>
-          <w:b/>
-          <w:bCs/>
-          <w:lang w:val="es-CR"/>
-        </w:rPr>
-        <w:t>Dive</w:t>
-      </w:r>
-      <w:proofErr w:type="spellEnd"/>
-    </w:p>
-    <w:p>
-      <w:pPr>
-        <w:rPr>
-          <w:lang w:val="es-CR"/>
-        </w:rPr>
-      </w:pPr>
-    </w:p>
-    <w:p>
-      <w:pPr>
-        <w:rPr>
-          <w:lang w:val="es-CR"/>
-        </w:rPr>
-      </w:pPr>
+          <w:sz w:val="28"/>
+          <w:szCs w:val="28"/>
+        </w:rPr>
+        <w:t>@ViewChild() in Angular 8+</w:t>
+      </w:r>
+    </w:p>
+    <w:p>
+      <w:pPr>
+        <w:pStyle w:val="NormalWeb"/>
+        <w:rPr>
+          <w:rFonts w:ascii="Arial" w:hAnsi="Arial" w:cs="Arial"/>
+        </w:rPr>
+      </w:pPr>
+      <w:r>
+        <w:rPr>
+          <w:rFonts w:ascii="Arial" w:hAnsi="Arial" w:cs="Arial"/>
+        </w:rPr>
+        <w:t xml:space="preserve">In </w:t>
+      </w:r>
+      <w:r>
+        <w:rPr>
+          <w:rStyle w:val="Strong"/>
+          <w:rFonts w:ascii="Arial" w:hAnsi="Arial" w:cs="Arial"/>
+        </w:rPr>
+        <w:t>Angular 8+</w:t>
+      </w:r>
+      <w:r>
+        <w:rPr>
+          <w:rFonts w:ascii="Arial" w:hAnsi="Arial" w:cs="Arial"/>
+        </w:rPr>
+        <w:t xml:space="preserve">, the </w:t>
+      </w:r>
+      <w:r>
+        <w:rPr>
+          <w:rStyle w:val="HTMLCode"/>
+          <w:rFonts w:ascii="Arial" w:hAnsi="Arial" w:cs="Arial"/>
+          <w:sz w:val="24"/>
+          <w:szCs w:val="24"/>
+        </w:rPr>
+        <w:t>@ViewChild()</w:t>
+      </w:r>
+      <w:r>
+        <w:rPr>
+          <w:rFonts w:ascii="Arial" w:hAnsi="Arial" w:cs="Arial"/>
+        </w:rPr>
+        <w:t xml:space="preserve"> syntax which you'll see in the next lecture needs to be changed slightly:</w:t>
+      </w:r>
+    </w:p>
+    <w:p>
+      <w:pPr>
+        <w:pStyle w:val="NormalWeb"/>
+        <w:rPr>
+          <w:rFonts w:ascii="Arial" w:hAnsi="Arial" w:cs="Arial"/>
+        </w:rPr>
+      </w:pPr>
+      <w:r>
+        <w:rPr>
+          <w:rFonts w:ascii="Arial" w:hAnsi="Arial" w:cs="Arial"/>
+        </w:rPr>
+        <w:t>Instead of:</w:t>
+      </w:r>
+    </w:p>
+    <w:p>
+      <w:pPr>
+        <w:pStyle w:val="l0"/>
+        <w:numPr>
+          <w:ilvl w:val="0"/>
+          <w:numId w:val="1"/>
+        </w:numPr>
+        <w:tabs>
+          <w:tab w:val="clear" w:pos="720"/>
+          <w:tab w:val="left" w:pos="916"/>
+          <w:tab w:val="left" w:pos="1832"/>
+          <w:tab w:val="left" w:pos="2748"/>
+          <w:tab w:val="left" w:pos="3664"/>
+          <w:tab w:val="left" w:pos="4580"/>
+          <w:tab w:val="left" w:pos="5496"/>
+          <w:tab w:val="left" w:pos="6412"/>
+          <w:tab w:val="left" w:pos="7328"/>
+          <w:tab w:val="left" w:pos="8244"/>
+          <w:tab w:val="left" w:pos="9160"/>
+          <w:tab w:val="left" w:pos="10076"/>
+          <w:tab w:val="left" w:pos="10992"/>
+          <w:tab w:val="left" w:pos="11908"/>
+          <w:tab w:val="left" w:pos="12824"/>
+          <w:tab w:val="left" w:pos="13740"/>
+          <w:tab w:val="left" w:pos="14656"/>
+        </w:tabs>
+        <w:rPr>
+          <w:rFonts w:ascii="Courier New" w:hAnsi="Courier New" w:cs="Courier New"/>
+          <w:sz w:val="20"/>
+          <w:szCs w:val="20"/>
+        </w:rPr>
+      </w:pPr>
+      <w:r>
+        <w:rPr>
+          <w:rStyle w:val="lit"/>
+          <w:rFonts w:ascii="Courier New" w:hAnsi="Courier New" w:cs="Courier New"/>
+          <w:sz w:val="20"/>
+          <w:szCs w:val="20"/>
+        </w:rPr>
+        <w:t>@ViewChild</w:t>
+      </w:r>
+      <w:r>
+        <w:rPr>
+          <w:rStyle w:val="pun"/>
+          <w:rFonts w:ascii="Courier New" w:hAnsi="Courier New" w:cs="Courier New"/>
+          <w:sz w:val="20"/>
+          <w:szCs w:val="20"/>
+        </w:rPr>
+        <w:t>(</w:t>
+      </w:r>
+      <w:r>
+        <w:rPr>
+          <w:rStyle w:val="str"/>
+          <w:rFonts w:ascii="Courier New" w:hAnsi="Courier New" w:cs="Courier New"/>
+          <w:sz w:val="20"/>
+          <w:szCs w:val="20"/>
+        </w:rPr>
+        <w:t>'serverContentInput'</w:t>
+      </w:r>
+      <w:r>
+        <w:rPr>
+          <w:rStyle w:val="pun"/>
+          <w:rFonts w:ascii="Courier New" w:hAnsi="Courier New" w:cs="Courier New"/>
+          <w:sz w:val="20"/>
+          <w:szCs w:val="20"/>
+        </w:rPr>
+        <w:t>)</w:t>
+      </w:r>
+      <w:r>
+        <w:rPr>
+          <w:rStyle w:val="pln"/>
+          <w:rFonts w:ascii="Courier New" w:hAnsi="Courier New" w:cs="Courier New"/>
+          <w:sz w:val="20"/>
+          <w:szCs w:val="20"/>
+        </w:rPr>
+        <w:t xml:space="preserve"> serverContentInput</w:t>
+      </w:r>
+      <w:r>
+        <w:rPr>
+          <w:rStyle w:val="pun"/>
+          <w:rFonts w:ascii="Courier New" w:hAnsi="Courier New" w:cs="Courier New"/>
+          <w:sz w:val="20"/>
+          <w:szCs w:val="20"/>
+        </w:rPr>
+        <w:t>:</w:t>
+      </w:r>
+      <w:r>
+        <w:rPr>
+          <w:rStyle w:val="pln"/>
+          <w:rFonts w:ascii="Courier New" w:hAnsi="Courier New" w:cs="Courier New"/>
+          <w:sz w:val="20"/>
+          <w:szCs w:val="20"/>
+        </w:rPr>
+        <w:t xml:space="preserve"> </w:t>
+      </w:r>
+      <w:r>
+        <w:rPr>
+          <w:rStyle w:val="typ"/>
+          <w:rFonts w:ascii="Courier New" w:hAnsi="Courier New" w:cs="Courier New"/>
+          <w:sz w:val="20"/>
+          <w:szCs w:val="20"/>
+        </w:rPr>
+        <w:t>ElementRef</w:t>
+      </w:r>
+      <w:r>
+        <w:rPr>
+          <w:rStyle w:val="pun"/>
+          <w:rFonts w:ascii="Courier New" w:hAnsi="Courier New" w:cs="Courier New"/>
+          <w:sz w:val="20"/>
+          <w:szCs w:val="20"/>
+        </w:rPr>
+        <w:t>;</w:t>
+      </w:r>
+    </w:p>
+    <w:p>
+      <w:pPr>
+        <w:pStyle w:val="NormalWeb"/>
+        <w:rPr>
+          <w:rFonts w:ascii="Arial" w:hAnsi="Arial" w:cs="Arial"/>
+        </w:rPr>
+      </w:pPr>
+      <w:r>
+        <w:rPr>
+          <w:rFonts w:ascii="Arial" w:hAnsi="Arial" w:cs="Arial"/>
+        </w:rPr>
+        <w:t>use</w:t>
+      </w:r>
+    </w:p>
+    <w:p>
+      <w:pPr>
+        <w:pStyle w:val="l0"/>
+        <w:numPr>
+          <w:ilvl w:val="0"/>
+          <w:numId w:val="2"/>
+        </w:numPr>
+        <w:tabs>
+          <w:tab w:val="clear" w:pos="720"/>
+          <w:tab w:val="left" w:pos="916"/>
+          <w:tab w:val="left" w:pos="1832"/>
+          <w:tab w:val="left" w:pos="2748"/>
+          <w:tab w:val="left" w:pos="3664"/>
+          <w:tab w:val="left" w:pos="4580"/>
+          <w:tab w:val="left" w:pos="5496"/>
+          <w:tab w:val="left" w:pos="6412"/>
+          <w:tab w:val="left" w:pos="7328"/>
+          <w:tab w:val="left" w:pos="8244"/>
+          <w:tab w:val="left" w:pos="9160"/>
+          <w:tab w:val="left" w:pos="10076"/>
+          <w:tab w:val="left" w:pos="10992"/>
+          <w:tab w:val="left" w:pos="11908"/>
+          <w:tab w:val="left" w:pos="12824"/>
+          <w:tab w:val="left" w:pos="13740"/>
+          <w:tab w:val="left" w:pos="14656"/>
+        </w:tabs>
+        <w:rPr>
+          <w:rFonts w:ascii="Courier New" w:hAnsi="Courier New" w:cs="Courier New"/>
+          <w:sz w:val="20"/>
+          <w:szCs w:val="20"/>
+        </w:rPr>
+      </w:pPr>
+      <w:r>
+        <w:rPr>
+          <w:rStyle w:val="lit"/>
+          <w:rFonts w:ascii="Courier New" w:hAnsi="Courier New" w:cs="Courier New"/>
+          <w:sz w:val="20"/>
+          <w:szCs w:val="20"/>
+        </w:rPr>
+        <w:t>@ViewChild</w:t>
+      </w:r>
+      <w:r>
+        <w:rPr>
+          <w:rStyle w:val="pun"/>
+          <w:rFonts w:ascii="Courier New" w:hAnsi="Courier New" w:cs="Courier New"/>
+          <w:sz w:val="20"/>
+          <w:szCs w:val="20"/>
+        </w:rPr>
+        <w:t>(</w:t>
+      </w:r>
+      <w:r>
+        <w:rPr>
+          <w:rStyle w:val="str"/>
+          <w:rFonts w:ascii="Courier New" w:hAnsi="Courier New" w:cs="Courier New"/>
+          <w:sz w:val="20"/>
+          <w:szCs w:val="20"/>
+        </w:rPr>
+        <w:t>'serverContentInput'</w:t>
+      </w:r>
+      <w:r>
+        <w:rPr>
+          <w:rStyle w:val="pun"/>
+          <w:rFonts w:ascii="Courier New" w:hAnsi="Courier New" w:cs="Courier New"/>
+          <w:sz w:val="20"/>
+          <w:szCs w:val="20"/>
+        </w:rPr>
+        <w:t>,</w:t>
+      </w:r>
+      <w:r>
+        <w:rPr>
+          <w:rStyle w:val="pln"/>
+          <w:rFonts w:ascii="Courier New" w:hAnsi="Courier New" w:cs="Courier New"/>
+          <w:sz w:val="20"/>
+          <w:szCs w:val="20"/>
+        </w:rPr>
+        <w:t xml:space="preserve"> </w:t>
+      </w:r>
+      <w:r>
+        <w:rPr>
+          <w:rStyle w:val="pun"/>
+          <w:rFonts w:ascii="Courier New" w:hAnsi="Courier New" w:cs="Courier New"/>
+          <w:sz w:val="20"/>
+          <w:szCs w:val="20"/>
+        </w:rPr>
+        <w:t>{</w:t>
+      </w:r>
+      <w:r>
+        <w:rPr>
+          <w:rStyle w:val="kwd"/>
+          <w:rFonts w:ascii="Courier New" w:hAnsi="Courier New" w:cs="Courier New"/>
+          <w:sz w:val="20"/>
+          <w:szCs w:val="20"/>
+        </w:rPr>
+        <w:t>static</w:t>
+      </w:r>
+      <w:r>
+        <w:rPr>
+          <w:rStyle w:val="pun"/>
+          <w:rFonts w:ascii="Courier New" w:hAnsi="Courier New" w:cs="Courier New"/>
+          <w:sz w:val="20"/>
+          <w:szCs w:val="20"/>
+        </w:rPr>
+        <w:t>:</w:t>
+      </w:r>
+      <w:r>
+        <w:rPr>
+          <w:rStyle w:val="pln"/>
+          <w:rFonts w:ascii="Courier New" w:hAnsi="Courier New" w:cs="Courier New"/>
+          <w:sz w:val="20"/>
+          <w:szCs w:val="20"/>
+        </w:rPr>
+        <w:t> </w:t>
+      </w:r>
+      <w:r>
+        <w:rPr>
+          <w:rStyle w:val="kwd"/>
+          <w:rFonts w:ascii="Courier New" w:hAnsi="Courier New" w:cs="Courier New"/>
+          <w:sz w:val="20"/>
+          <w:szCs w:val="20"/>
+        </w:rPr>
+        <w:t>true</w:t>
+      </w:r>
+      <w:r>
+        <w:rPr>
+          <w:rStyle w:val="pun"/>
+          <w:rFonts w:ascii="Courier New" w:hAnsi="Courier New" w:cs="Courier New"/>
+          <w:sz w:val="20"/>
+          <w:szCs w:val="20"/>
+        </w:rPr>
+        <w:t>})</w:t>
+      </w:r>
+      <w:r>
+        <w:rPr>
+          <w:rStyle w:val="pln"/>
+          <w:rFonts w:ascii="Courier New" w:hAnsi="Courier New" w:cs="Courier New"/>
+          <w:sz w:val="20"/>
+          <w:szCs w:val="20"/>
+        </w:rPr>
+        <w:t xml:space="preserve"> serverContentInput</w:t>
+      </w:r>
+      <w:r>
+        <w:rPr>
+          <w:rStyle w:val="pun"/>
+          <w:rFonts w:ascii="Courier New" w:hAnsi="Courier New" w:cs="Courier New"/>
+          <w:sz w:val="20"/>
+          <w:szCs w:val="20"/>
+        </w:rPr>
+        <w:t>:</w:t>
+      </w:r>
+      <w:r>
+        <w:rPr>
+          <w:rStyle w:val="pln"/>
+          <w:rFonts w:ascii="Courier New" w:hAnsi="Courier New" w:cs="Courier New"/>
+          <w:sz w:val="20"/>
+          <w:szCs w:val="20"/>
+        </w:rPr>
+        <w:t xml:space="preserve"> </w:t>
+      </w:r>
+      <w:r>
+        <w:rPr>
+          <w:rStyle w:val="typ"/>
+          <w:rFonts w:ascii="Courier New" w:hAnsi="Courier New" w:cs="Courier New"/>
+          <w:sz w:val="20"/>
+          <w:szCs w:val="20"/>
+        </w:rPr>
+        <w:t>ElementRef</w:t>
+      </w:r>
+      <w:r>
+        <w:rPr>
+          <w:rStyle w:val="pun"/>
+          <w:rFonts w:ascii="Courier New" w:hAnsi="Courier New" w:cs="Courier New"/>
+          <w:sz w:val="20"/>
+          <w:szCs w:val="20"/>
+        </w:rPr>
+        <w:t>;</w:t>
+      </w:r>
+    </w:p>
+    <w:p>
+      <w:pPr>
+        <w:pStyle w:val="NormalWeb"/>
+      </w:pPr>
+      <w:r>
+        <w:rPr>
+          <w:rFonts w:ascii="Arial" w:hAnsi="Arial" w:cs="Arial"/>
+        </w:rPr>
+        <w:t>The same change (add</w:t>
+      </w:r>
+      <w:r>
+        <w:t xml:space="preserve"> </w:t>
+      </w:r>
+      <w:r>
+        <w:rPr>
+          <w:rStyle w:val="HTMLCode"/>
+        </w:rPr>
+        <w:t>{ static: true }</w:t>
+      </w:r>
+      <w:r>
+        <w:t xml:space="preserve"> </w:t>
+      </w:r>
+      <w:r>
+        <w:rPr>
+          <w:rFonts w:ascii="Arial" w:hAnsi="Arial" w:cs="Arial"/>
+        </w:rPr>
+        <w:t>as a second argument) needs to be applied to ALL usages of</w:t>
+      </w:r>
+      <w:r>
+        <w:t xml:space="preserve"> </w:t>
+      </w:r>
+      <w:r>
+        <w:rPr>
+          <w:rStyle w:val="HTMLCode"/>
+        </w:rPr>
+        <w:t>@ViewChild()</w:t>
+      </w:r>
+      <w:r>
+        <w:t xml:space="preserve"> </w:t>
+      </w:r>
+      <w:r>
+        <w:rPr>
+          <w:rFonts w:ascii="Arial" w:hAnsi="Arial" w:cs="Arial"/>
+        </w:rPr>
+        <w:t>(and also</w:t>
+      </w:r>
+      <w:r>
+        <w:t xml:space="preserve"> </w:t>
+      </w:r>
+      <w:r>
+        <w:rPr>
+          <w:rStyle w:val="HTMLCode"/>
+        </w:rPr>
+        <w:t>@ContentChild()</w:t>
+      </w:r>
+      <w:r>
+        <w:t> </w:t>
+      </w:r>
+      <w:r>
+        <w:rPr>
+          <w:rFonts w:ascii="Arial" w:hAnsi="Arial" w:cs="Arial"/>
+        </w:rPr>
+        <w:t xml:space="preserve">which you'll learn about later) IF you plan on accessing the selected element inside of </w:t>
+      </w:r>
+      <w:r>
+        <w:rPr>
+          <w:rStyle w:val="HTMLCode"/>
+        </w:rPr>
+        <w:t>ngOnInit()</w:t>
+      </w:r>
+      <w:r>
+        <w:t>.</w:t>
+      </w:r>
+    </w:p>
+    <w:p>
+      <w:pPr>
+        <w:pStyle w:val="NormalWeb"/>
+        <w:rPr>
+          <w:rFonts w:ascii="Arial" w:hAnsi="Arial" w:cs="Arial"/>
+        </w:rPr>
+      </w:pPr>
+      <w:r>
+        <w:rPr>
+          <w:rFonts w:ascii="Arial" w:hAnsi="Arial" w:cs="Arial"/>
+        </w:rPr>
+        <w:lastRenderedPageBreak/>
+        <w:t>If you DON'T access the selected element in</w:t>
+      </w:r>
+      <w:r>
+        <w:t xml:space="preserve"> </w:t>
+      </w:r>
+      <w:r>
+        <w:rPr>
+          <w:rStyle w:val="HTMLCode"/>
+        </w:rPr>
+        <w:t>ngOnInit</w:t>
+      </w:r>
+      <w:r>
+        <w:t xml:space="preserve"> </w:t>
+      </w:r>
+      <w:r>
+        <w:rPr>
+          <w:rFonts w:ascii="Arial" w:hAnsi="Arial" w:cs="Arial"/>
+        </w:rPr>
+        <w:t>(but anywhere else in your component), set</w:t>
+      </w:r>
+      <w:r>
+        <w:t xml:space="preserve"> </w:t>
+      </w:r>
+      <w:r>
+        <w:rPr>
+          <w:rStyle w:val="HTMLCode"/>
+        </w:rPr>
+        <w:t>static: false</w:t>
+      </w:r>
+      <w:r>
+        <w:t xml:space="preserve"> </w:t>
+      </w:r>
+      <w:r>
+        <w:rPr>
+          <w:rFonts w:ascii="Arial" w:hAnsi="Arial" w:cs="Arial"/>
+        </w:rPr>
+        <w:t>instead!</w:t>
+      </w:r>
+    </w:p>
+    <w:p>
+      <w:pPr>
+        <w:pStyle w:val="NormalWeb"/>
+      </w:pPr>
+      <w:r>
+        <w:rPr>
+          <w:rFonts w:ascii="Arial" w:hAnsi="Arial" w:cs="Arial"/>
+        </w:rPr>
+        <w:t>If you're using Angular 9+, you only need to add</w:t>
+      </w:r>
+      <w:r>
+        <w:t xml:space="preserve"> </w:t>
+      </w:r>
+      <w:r>
+        <w:rPr>
+          <w:rStyle w:val="HTMLCode"/>
+        </w:rPr>
+        <w:t>{ static: true }</w:t>
+      </w:r>
+      <w:r>
+        <w:t xml:space="preserve"> </w:t>
+      </w:r>
+      <w:r>
+        <w:rPr>
+          <w:rFonts w:ascii="Arial" w:hAnsi="Arial" w:cs="Arial"/>
+        </w:rPr>
+        <w:t>(if needed) but not</w:t>
+      </w:r>
+      <w:r>
+        <w:t xml:space="preserve"> </w:t>
+      </w:r>
+      <w:r>
+        <w:rPr>
+          <w:rStyle w:val="HTMLCode"/>
+        </w:rPr>
+        <w:t>{ static: false }</w:t>
+      </w:r>
+      <w:r>
+        <w:t>.</w:t>
+      </w:r>
+    </w:p>
+    <w:p>
+      <w:pPr>
+        <w:pStyle w:val="NormalWeb"/>
+        <w:rPr>
+          <w:rFonts w:ascii="Arial" w:hAnsi="Arial" w:cs="Arial"/>
+        </w:rPr>
+      </w:pPr>
+      <w:r>
+        <w:rPr>
+          <w:rFonts w:ascii="Arial" w:hAnsi="Arial" w:cs="Arial"/>
+        </w:rPr>
+        <w:t>Another way to access local references</w:t>
+      </w:r>
     </w:p>
     <w:sectPr>
       <w:pgSz w:w="12240" w:h="15840"/>
@@ -97,6 +1257,243 @@
     </w:sectPr>
   </w:body>
 </w:document>
+</file>
+
+<file path=word/numbering.xml><?xml version="1.0" encoding="utf-8"?>
+<w:numbering xmlns:wpc="http://schemas.microsoft.com/office/word/2010/wordprocessingCanvas" xmlns:cx="http://schemas.microsoft.com/office/drawing/2014/chartex" xmlns:cx1="http://schemas.microsoft.com/office/drawing/2015/9/8/chartex" xmlns:cx2="http://schemas.microsoft.com/office/drawing/2015/10/21/chartex" xmlns:cx3="http://schemas.microsoft.com/office/drawing/2016/5/9/chartex" xmlns:cx4="http://schemas.microsoft.com/office/drawing/2016/5/10/chartex" xmlns:cx5="http://schemas.microsoft.com/office/drawing/2016/5/11/chartex" xmlns:cx6="http://schemas.microsoft.com/office/drawing/2016/5/12/chartex" xmlns:cx7="http://schemas.microsoft.com/office/drawing/2016/5/13/chartex" xmlns:cx8="http://schemas.microsoft.com/office/drawing/2016/5/14/chartex" xmlns:mc="http://schemas.openxmlformats.org/markup-compatibility/2006" xmlns:aink="http://schemas.microsoft.com/office/drawing/2016/ink" xmlns:am3d="http://schemas.microsoft.com/office/drawing/2017/model3d" xmlns:o="urn:schemas-microsoft-com:office:office" xmlns:r="http://schemas.openxmlformats.org/officeDocument/2006/relationships" xmlns:m="http://schemas.openxmlformats.org/officeDocument/2006/math" xmlns:v="urn:schemas-microsoft-com:vml" xmlns:wp14="http://schemas.microsoft.com/office/word/2010/wordprocessingDrawing" xmlns:wp="http://schemas.openxmlformats.org/drawingml/2006/wordprocessingDrawing" xmlns:w10="urn:schemas-microsoft-com:office:word" xmlns:w="http://schemas.openxmlformats.org/wordprocessingml/2006/main" xmlns:w14="http://schemas.microsoft.com/office/word/2010/wordml" xmlns:w15="http://schemas.microsoft.com/office/word/2012/wordml" xmlns:w16cex="http://schemas.microsoft.com/office/word/2018/wordml/cex" xmlns:w16cid="http://schemas.microsoft.com/office/word/2016/wordml/cid" xmlns:w16="http://schemas.microsoft.com/office/word/2018/wordml" xmlns:w16se="http://schemas.microsoft.com/office/word/2015/wordml/symex" xmlns:wpg="http://schemas.microsoft.com/office/word/2010/wordprocessingGroup" xmlns:wpi="http://schemas.microsoft.com/office/word/2010/wordprocessingInk" xmlns:wne="http://schemas.microsoft.com/office/word/2006/wordml" xmlns:wps="http://schemas.microsoft.com/office/word/2010/wordprocessingShape" mc:Ignorable="w14 w15 w16se w16cid w16 w16cex wp14">
+  <w:abstractNum w:abstractNumId="0" w15:restartNumberingAfterBreak="0">
+    <w:nsid w:val="0F9B58C3"/>
+    <w:multiLevelType w:val="multilevel"/>
+    <w:tmpl w:val="D7464016"/>
+    <w:lvl w:ilvl="0">
+      <w:start w:val="1"/>
+      <w:numFmt w:val="decimal"/>
+      <w:lvlText w:val="%1."/>
+      <w:lvlJc w:val="left"/>
+      <w:pPr>
+        <w:tabs>
+          <w:tab w:val="num" w:pos="720"/>
+        </w:tabs>
+        <w:ind w:left="720" w:hanging="360"/>
+      </w:pPr>
+    </w:lvl>
+    <w:lvl w:ilvl="1" w:tentative="1">
+      <w:start w:val="1"/>
+      <w:numFmt w:val="decimal"/>
+      <w:lvlText w:val="%2."/>
+      <w:lvlJc w:val="left"/>
+      <w:pPr>
+        <w:tabs>
+          <w:tab w:val="num" w:pos="1440"/>
+        </w:tabs>
+        <w:ind w:left="1440" w:hanging="360"/>
+      </w:pPr>
+    </w:lvl>
+    <w:lvl w:ilvl="2" w:tentative="1">
+      <w:start w:val="1"/>
+      <w:numFmt w:val="decimal"/>
+      <w:lvlText w:val="%3."/>
+      <w:lvlJc w:val="left"/>
+      <w:pPr>
+        <w:tabs>
+          <w:tab w:val="num" w:pos="2160"/>
+        </w:tabs>
+        <w:ind w:left="2160" w:hanging="360"/>
+      </w:pPr>
+    </w:lvl>
+    <w:lvl w:ilvl="3" w:tentative="1">
+      <w:start w:val="1"/>
+      <w:numFmt w:val="decimal"/>
+      <w:lvlText w:val="%4."/>
+      <w:lvlJc w:val="left"/>
+      <w:pPr>
+        <w:tabs>
+          <w:tab w:val="num" w:pos="2880"/>
+        </w:tabs>
+        <w:ind w:left="2880" w:hanging="360"/>
+      </w:pPr>
+    </w:lvl>
+    <w:lvl w:ilvl="4" w:tentative="1">
+      <w:start w:val="1"/>
+      <w:numFmt w:val="decimal"/>
+      <w:lvlText w:val="%5."/>
+      <w:lvlJc w:val="left"/>
+      <w:pPr>
+        <w:tabs>
+          <w:tab w:val="num" w:pos="3600"/>
+        </w:tabs>
+        <w:ind w:left="3600" w:hanging="360"/>
+      </w:pPr>
+    </w:lvl>
+    <w:lvl w:ilvl="5" w:tentative="1">
+      <w:start w:val="1"/>
+      <w:numFmt w:val="decimal"/>
+      <w:lvlText w:val="%6."/>
+      <w:lvlJc w:val="left"/>
+      <w:pPr>
+        <w:tabs>
+          <w:tab w:val="num" w:pos="4320"/>
+        </w:tabs>
+        <w:ind w:left="4320" w:hanging="360"/>
+      </w:pPr>
+    </w:lvl>
+    <w:lvl w:ilvl="6" w:tentative="1">
+      <w:start w:val="1"/>
+      <w:numFmt w:val="decimal"/>
+      <w:lvlText w:val="%7."/>
+      <w:lvlJc w:val="left"/>
+      <w:pPr>
+        <w:tabs>
+          <w:tab w:val="num" w:pos="5040"/>
+        </w:tabs>
+        <w:ind w:left="5040" w:hanging="360"/>
+      </w:pPr>
+    </w:lvl>
+    <w:lvl w:ilvl="7" w:tentative="1">
+      <w:start w:val="1"/>
+      <w:numFmt w:val="decimal"/>
+      <w:lvlText w:val="%8."/>
+      <w:lvlJc w:val="left"/>
+      <w:pPr>
+        <w:tabs>
+          <w:tab w:val="num" w:pos="5760"/>
+        </w:tabs>
+        <w:ind w:left="5760" w:hanging="360"/>
+      </w:pPr>
+    </w:lvl>
+    <w:lvl w:ilvl="8" w:tentative="1">
+      <w:start w:val="1"/>
+      <w:numFmt w:val="decimal"/>
+      <w:lvlText w:val="%9."/>
+      <w:lvlJc w:val="left"/>
+      <w:pPr>
+        <w:tabs>
+          <w:tab w:val="num" w:pos="6480"/>
+        </w:tabs>
+        <w:ind w:left="6480" w:hanging="360"/>
+      </w:pPr>
+    </w:lvl>
+  </w:abstractNum>
+  <w:abstractNum w:abstractNumId="1" w15:restartNumberingAfterBreak="0">
+    <w:nsid w:val="53A2260D"/>
+    <w:multiLevelType w:val="multilevel"/>
+    <w:tmpl w:val="1204A27A"/>
+    <w:lvl w:ilvl="0">
+      <w:start w:val="1"/>
+      <w:numFmt w:val="decimal"/>
+      <w:lvlText w:val="%1."/>
+      <w:lvlJc w:val="left"/>
+      <w:pPr>
+        <w:tabs>
+          <w:tab w:val="num" w:pos="720"/>
+        </w:tabs>
+        <w:ind w:left="720" w:hanging="360"/>
+      </w:pPr>
+    </w:lvl>
+    <w:lvl w:ilvl="1" w:tentative="1">
+      <w:start w:val="1"/>
+      <w:numFmt w:val="decimal"/>
+      <w:lvlText w:val="%2."/>
+      <w:lvlJc w:val="left"/>
+      <w:pPr>
+        <w:tabs>
+          <w:tab w:val="num" w:pos="1440"/>
+        </w:tabs>
+        <w:ind w:left="1440" w:hanging="360"/>
+      </w:pPr>
+    </w:lvl>
+    <w:lvl w:ilvl="2" w:tentative="1">
+      <w:start w:val="1"/>
+      <w:numFmt w:val="decimal"/>
+      <w:lvlText w:val="%3."/>
+      <w:lvlJc w:val="left"/>
+      <w:pPr>
+        <w:tabs>
+          <w:tab w:val="num" w:pos="2160"/>
+        </w:tabs>
+        <w:ind w:left="2160" w:hanging="360"/>
+      </w:pPr>
+    </w:lvl>
+    <w:lvl w:ilvl="3" w:tentative="1">
+      <w:start w:val="1"/>
+      <w:numFmt w:val="decimal"/>
+      <w:lvlText w:val="%4."/>
+      <w:lvlJc w:val="left"/>
+      <w:pPr>
+        <w:tabs>
+          <w:tab w:val="num" w:pos="2880"/>
+        </w:tabs>
+        <w:ind w:left="2880" w:hanging="360"/>
+      </w:pPr>
+    </w:lvl>
+    <w:lvl w:ilvl="4" w:tentative="1">
+      <w:start w:val="1"/>
+      <w:numFmt w:val="decimal"/>
+      <w:lvlText w:val="%5."/>
+      <w:lvlJc w:val="left"/>
+      <w:pPr>
+        <w:tabs>
+          <w:tab w:val="num" w:pos="3600"/>
+        </w:tabs>
+        <w:ind w:left="3600" w:hanging="360"/>
+      </w:pPr>
+    </w:lvl>
+    <w:lvl w:ilvl="5" w:tentative="1">
+      <w:start w:val="1"/>
+      <w:numFmt w:val="decimal"/>
+      <w:lvlText w:val="%6."/>
+      <w:lvlJc w:val="left"/>
+      <w:pPr>
+        <w:tabs>
+          <w:tab w:val="num" w:pos="4320"/>
+        </w:tabs>
+        <w:ind w:left="4320" w:hanging="360"/>
+      </w:pPr>
+    </w:lvl>
+    <w:lvl w:ilvl="6" w:tentative="1">
+      <w:start w:val="1"/>
+      <w:numFmt w:val="decimal"/>
+      <w:lvlText w:val="%7."/>
+      <w:lvlJc w:val="left"/>
+      <w:pPr>
+        <w:tabs>
+          <w:tab w:val="num" w:pos="5040"/>
+        </w:tabs>
+        <w:ind w:left="5040" w:hanging="360"/>
+      </w:pPr>
+    </w:lvl>
+    <w:lvl w:ilvl="7" w:tentative="1">
+      <w:start w:val="1"/>
+      <w:numFmt w:val="decimal"/>
+      <w:lvlText w:val="%8."/>
+      <w:lvlJc w:val="left"/>
+      <w:pPr>
+        <w:tabs>
+          <w:tab w:val="num" w:pos="5760"/>
+        </w:tabs>
+        <w:ind w:left="5760" w:hanging="360"/>
+      </w:pPr>
+    </w:lvl>
+    <w:lvl w:ilvl="8" w:tentative="1">
+      <w:start w:val="1"/>
+      <w:numFmt w:val="decimal"/>
+      <w:lvlText w:val="%9."/>
+      <w:lvlJc w:val="left"/>
+      <w:pPr>
+        <w:tabs>
+          <w:tab w:val="num" w:pos="6480"/>
+        </w:tabs>
+        <w:ind w:left="6480" w:hanging="360"/>
+      </w:pPr>
+    </w:lvl>
+  </w:abstractNum>
+  <w:num w:numId="1">
+    <w:abstractNumId w:val="0"/>
+  </w:num>
+  <w:num w:numId="2">
+    <w:abstractNumId w:val="1"/>
+  </w:num>
+</w:numbering>
 </file>
 
 <file path=word/styles.xml><?xml version="1.0" encoding="utf-8"?>
@@ -222,6 +1619,7 @@
     <w:lsdException w:name="HTML Sample" w:semiHidden="1" w:unhideWhenUsed="1"/>
     <w:lsdException w:name="HTML Typewriter" w:semiHidden="1" w:unhideWhenUsed="1"/>
     <w:lsdException w:name="HTML Variable" w:semiHidden="1" w:unhideWhenUsed="1"/>
+    <w:lsdException w:name="Normal Table" w:semiHidden="1" w:unhideWhenUsed="1"/>
     <w:lsdException w:name="annotation subject" w:semiHidden="1" w:unhideWhenUsed="1"/>
     <w:lsdException w:name="No List" w:semiHidden="1" w:unhideWhenUsed="1"/>
     <w:lsdException w:name="Outline List 1" w:semiHidden="1" w:unhideWhenUsed="1"/>
@@ -268,8 +1666,10 @@
     <w:lsdException w:name="Table Subtle 2" w:semiHidden="1" w:unhideWhenUsed="1"/>
     <w:lsdException w:name="Table Web 1" w:semiHidden="1" w:unhideWhenUsed="1"/>
     <w:lsdException w:name="Table Web 2" w:semiHidden="1" w:unhideWhenUsed="1"/>
+    <w:lsdException w:name="Table Web 3" w:semiHidden="1" w:unhideWhenUsed="1"/>
     <w:lsdException w:name="Balloon Text" w:semiHidden="1" w:unhideWhenUsed="1"/>
     <w:lsdException w:name="Table Grid" w:uiPriority="39"/>
+    <w:lsdException w:name="Table Theme" w:semiHidden="1" w:unhideWhenUsed="1"/>
     <w:lsdException w:name="Placeholder Text" w:semiHidden="1"/>
     <w:lsdException w:name="No Spacing" w:uiPriority="1" w:qFormat="1"/>
     <w:lsdException w:name="Light Shading" w:uiPriority="60"/>
@@ -521,6 +1921,89 @@
     <w:uiPriority w:val="99"/>
     <w:semiHidden/>
     <w:unhideWhenUsed/>
+  </w:style>
+  <w:style w:type="paragraph" w:styleId="NormalWeb">
+    <w:name w:val="Normal (Web)"/>
+    <w:basedOn w:val="Normal"/>
+    <w:uiPriority w:val="99"/>
+    <w:semiHidden/>
+    <w:unhideWhenUsed/>
+    <w:rsid w:val="005D5688"/>
+    <w:pPr>
+      <w:spacing w:before="100" w:beforeAutospacing="1" w:after="100" w:afterAutospacing="1" w:line="240" w:lineRule="auto"/>
+    </w:pPr>
+    <w:rPr>
+      <w:rFonts w:ascii="Times New Roman" w:eastAsia="Times New Roman" w:hAnsi="Times New Roman" w:cs="Times New Roman"/>
+      <w:sz w:val="24"/>
+      <w:szCs w:val="24"/>
+    </w:rPr>
+  </w:style>
+  <w:style w:type="character" w:styleId="Strong">
+    <w:name w:val="Strong"/>
+    <w:basedOn w:val="DefaultParagraphFont"/>
+    <w:uiPriority w:val="22"/>
+    <w:qFormat/>
+    <w:rsid w:val="005D5688"/>
+    <w:rPr>
+      <w:b/>
+      <w:bCs/>
+    </w:rPr>
+  </w:style>
+  <w:style w:type="character" w:styleId="HTMLCode">
+    <w:name w:val="HTML Code"/>
+    <w:basedOn w:val="DefaultParagraphFont"/>
+    <w:uiPriority w:val="99"/>
+    <w:semiHidden/>
+    <w:unhideWhenUsed/>
+    <w:rsid w:val="005D5688"/>
+    <w:rPr>
+      <w:rFonts w:ascii="Courier New" w:eastAsia="Times New Roman" w:hAnsi="Courier New" w:cs="Courier New"/>
+      <w:sz w:val="20"/>
+      <w:szCs w:val="20"/>
+    </w:rPr>
+  </w:style>
+  <w:style w:type="paragraph" w:customStyle="1" w:styleId="l0">
+    <w:name w:val="l0"/>
+    <w:basedOn w:val="Normal"/>
+    <w:rsid w:val="005D5688"/>
+    <w:pPr>
+      <w:spacing w:before="100" w:beforeAutospacing="1" w:after="100" w:afterAutospacing="1" w:line="240" w:lineRule="auto"/>
+    </w:pPr>
+    <w:rPr>
+      <w:rFonts w:ascii="Times New Roman" w:eastAsia="Times New Roman" w:hAnsi="Times New Roman" w:cs="Times New Roman"/>
+      <w:sz w:val="24"/>
+      <w:szCs w:val="24"/>
+    </w:rPr>
+  </w:style>
+  <w:style w:type="character" w:customStyle="1" w:styleId="lit">
+    <w:name w:val="lit"/>
+    <w:basedOn w:val="DefaultParagraphFont"/>
+    <w:rsid w:val="005D5688"/>
+  </w:style>
+  <w:style w:type="character" w:customStyle="1" w:styleId="pun">
+    <w:name w:val="pun"/>
+    <w:basedOn w:val="DefaultParagraphFont"/>
+    <w:rsid w:val="005D5688"/>
+  </w:style>
+  <w:style w:type="character" w:customStyle="1" w:styleId="str">
+    <w:name w:val="str"/>
+    <w:basedOn w:val="DefaultParagraphFont"/>
+    <w:rsid w:val="005D5688"/>
+  </w:style>
+  <w:style w:type="character" w:customStyle="1" w:styleId="pln">
+    <w:name w:val="pln"/>
+    <w:basedOn w:val="DefaultParagraphFont"/>
+    <w:rsid w:val="005D5688"/>
+  </w:style>
+  <w:style w:type="character" w:customStyle="1" w:styleId="typ">
+    <w:name w:val="typ"/>
+    <w:basedOn w:val="DefaultParagraphFont"/>
+    <w:rsid w:val="005D5688"/>
+  </w:style>
+  <w:style w:type="character" w:customStyle="1" w:styleId="kwd">
+    <w:name w:val="kwd"/>
+    <w:basedOn w:val="DefaultParagraphFont"/>
+    <w:rsid w:val="005D5688"/>
   </w:style>
 </w:styles>
 </file>

</xml_diff>